<commit_message>
használt programok dokumentációban javítva
</commit_message>
<xml_diff>
--- a/Dokumentacio_Byte_Brigade_Bookhub_online_platform.docx
+++ b/Dokumentacio_Byte_Brigade_Bookhub_online_platform.docx
@@ -4483,7 +4483,7 @@
                 <w:szCs w:val="24"/>
               </w:rPr>
               <w:drawing>
-                <wp:inline distT="0" distB="0" distL="0" distR="0" wp14:anchorId="407DA45D" wp14:editId="7996BF4F">
+                <wp:inline distT="0" distB="0" distL="0" distR="0" wp14:anchorId="407DA45D" wp14:editId="29C34EC5">
                   <wp:extent cx="628361" cy="628361"/>
                   <wp:effectExtent l="0" t="0" r="635" b="635"/>
                   <wp:docPr id="1939200421" name="Kép 8" descr="A képen óra, multimédia, tervezés látható&#10;&#10;Automatikusan generált leírás"/>
@@ -4762,6 +4762,322 @@
           </w:p>
         </w:tc>
       </w:tr>
+      <w:tr>
+        <w:trPr>
+          <w:trHeight w:val="1070"/>
+        </w:trPr>
+        <w:tc>
+          <w:tcPr>
+            <w:tcW w:w="4010" w:type="dxa"/>
+          </w:tcPr>
+          <w:p>
+            <w:pPr>
+              <w:tabs>
+                <w:tab w:val="left" w:pos="0"/>
+              </w:tabs>
+              <w:spacing w:line="360" w:lineRule="auto"/>
+              <w:jc w:val="center"/>
+              <w:rPr>
+                <w:rFonts w:ascii="Times New Roman" w:hAnsi="Times New Roman" w:cs="Times New Roman"/>
+                <w:noProof/>
+                <w:color w:val="074F6A" w:themeColor="accent4" w:themeShade="80"/>
+                <w:sz w:val="24"/>
+                <w:szCs w:val="24"/>
+              </w:rPr>
+            </w:pPr>
+            <w:r>
+              <w:rPr>
+                <w:rFonts w:ascii="Times New Roman" w:hAnsi="Times New Roman" w:cs="Times New Roman"/>
+                <w:noProof/>
+                <w:color w:val="074F6A" w:themeColor="accent4" w:themeShade="80"/>
+                <w:sz w:val="24"/>
+                <w:szCs w:val="24"/>
+              </w:rPr>
+              <w:lastRenderedPageBreak/>
+              <w:drawing>
+                <wp:inline distT="0" distB="0" distL="0" distR="0" wp14:anchorId="5CF7E857" wp14:editId="5DB316E3">
+                  <wp:extent cx="584662" cy="584662"/>
+                  <wp:effectExtent l="0" t="0" r="6350" b="6350"/>
+                  <wp:docPr id="467030023" name="Kép 3" descr="A képen fekete, sötétség látható&#10;&#10;Automatikusan generált leírás"/>
+                  <wp:cNvGraphicFramePr>
+                    <a:graphicFrameLocks xmlns:a="http://schemas.openxmlformats.org/drawingml/2006/main" noChangeAspect="1"/>
+                  </wp:cNvGraphicFramePr>
+                  <a:graphic xmlns:a="http://schemas.openxmlformats.org/drawingml/2006/main">
+                    <a:graphicData uri="http://schemas.openxmlformats.org/drawingml/2006/picture">
+                      <pic:pic xmlns:pic="http://schemas.openxmlformats.org/drawingml/2006/picture">
+                        <pic:nvPicPr>
+                          <pic:cNvPr id="467030023" name="Kép 3" descr="A képen fekete, sötétség látható&#10;&#10;Automatikusan generált leírás"/>
+                          <pic:cNvPicPr/>
+                        </pic:nvPicPr>
+                        <pic:blipFill>
+                          <a:blip r:embed="rId28" cstate="print">
+                            <a:extLst>
+                              <a:ext uri="{28A0092B-C50C-407E-A947-70E740481C1C}">
+                                <a14:useLocalDpi xmlns:a14="http://schemas.microsoft.com/office/drawing/2010/main" val="0"/>
+                              </a:ext>
+                            </a:extLst>
+                          </a:blip>
+                          <a:stretch>
+                            <a:fillRect/>
+                          </a:stretch>
+                        </pic:blipFill>
+                        <pic:spPr>
+                          <a:xfrm>
+                            <a:off x="0" y="0"/>
+                            <a:ext cx="594210" cy="594210"/>
+                          </a:xfrm>
+                          <a:prstGeom prst="rect">
+                            <a:avLst/>
+                          </a:prstGeom>
+                        </pic:spPr>
+                      </pic:pic>
+                    </a:graphicData>
+                  </a:graphic>
+                </wp:inline>
+              </w:drawing>
+            </w:r>
+          </w:p>
+        </w:tc>
+        <w:tc>
+          <w:tcPr>
+            <w:tcW w:w="5035" w:type="dxa"/>
+          </w:tcPr>
+          <w:p>
+            <w:pPr>
+              <w:tabs>
+                <w:tab w:val="left" w:pos="0"/>
+              </w:tabs>
+              <w:spacing w:line="360" w:lineRule="auto"/>
+              <w:jc w:val="center"/>
+              <w:rPr>
+                <w:rFonts w:ascii="Times New Roman" w:hAnsi="Times New Roman" w:cs="Times New Roman"/>
+                <w:color w:val="074F6A" w:themeColor="accent4" w:themeShade="80"/>
+                <w:sz w:val="44"/>
+                <w:szCs w:val="44"/>
+              </w:rPr>
+            </w:pPr>
+            <w:r>
+              <w:rPr>
+                <w:rFonts w:ascii="Times New Roman" w:hAnsi="Times New Roman" w:cs="Times New Roman"/>
+                <w:color w:val="074F6A" w:themeColor="accent4" w:themeShade="80"/>
+                <w:sz w:val="44"/>
+                <w:szCs w:val="44"/>
+              </w:rPr>
+              <w:t>Github</w:t>
+            </w:r>
+          </w:p>
+        </w:tc>
+      </w:tr>
+      <w:tr>
+        <w:trPr>
+          <w:trHeight w:val="1070"/>
+        </w:trPr>
+        <w:tc>
+          <w:tcPr>
+            <w:tcW w:w="4010" w:type="dxa"/>
+          </w:tcPr>
+          <w:p>
+            <w:pPr>
+              <w:tabs>
+                <w:tab w:val="left" w:pos="0"/>
+              </w:tabs>
+              <w:spacing w:line="360" w:lineRule="auto"/>
+              <w:jc w:val="center"/>
+              <w:rPr>
+                <w:rFonts w:ascii="Times New Roman" w:hAnsi="Times New Roman" w:cs="Times New Roman"/>
+                <w:noProof/>
+                <w:color w:val="074F6A" w:themeColor="accent4" w:themeShade="80"/>
+                <w:sz w:val="24"/>
+                <w:szCs w:val="24"/>
+              </w:rPr>
+            </w:pPr>
+            <w:r>
+              <w:rPr>
+                <w:rFonts w:ascii="Times New Roman" w:hAnsi="Times New Roman" w:cs="Times New Roman"/>
+                <w:noProof/>
+                <w:color w:val="074F6A" w:themeColor="accent4" w:themeShade="80"/>
+                <w:sz w:val="24"/>
+                <w:szCs w:val="24"/>
+              </w:rPr>
+              <w:drawing>
+                <wp:inline distT="0" distB="0" distL="0" distR="0" wp14:anchorId="7CD1E3E6" wp14:editId="3A81F9FA">
+                  <wp:extent cx="592859" cy="592859"/>
+                  <wp:effectExtent l="0" t="0" r="0" b="0"/>
+                  <wp:docPr id="533274493" name="Kép 1" descr="A képen képernyőkép, Színesség, Grafika, Grafikus tervezés látható&#10;&#10;Automatikusan generált leírás"/>
+                  <wp:cNvGraphicFramePr>
+                    <a:graphicFrameLocks xmlns:a="http://schemas.openxmlformats.org/drawingml/2006/main" noChangeAspect="1"/>
+                  </wp:cNvGraphicFramePr>
+                  <a:graphic xmlns:a="http://schemas.openxmlformats.org/drawingml/2006/main">
+                    <a:graphicData uri="http://schemas.openxmlformats.org/drawingml/2006/picture">
+                      <pic:pic xmlns:pic="http://schemas.openxmlformats.org/drawingml/2006/picture">
+                        <pic:nvPicPr>
+                          <pic:cNvPr id="461491270" name="Kép 1" descr="A képen képernyőkép, Színesség, Grafika, Grafikus tervezés látható&#10;&#10;Automatikusan generált leírás"/>
+                          <pic:cNvPicPr/>
+                        </pic:nvPicPr>
+                        <pic:blipFill>
+                          <a:blip r:embed="rId29" cstate="print">
+                            <a:extLst>
+                              <a:ext uri="{28A0092B-C50C-407E-A947-70E740481C1C}">
+                                <a14:useLocalDpi xmlns:a14="http://schemas.microsoft.com/office/drawing/2010/main" val="0"/>
+                              </a:ext>
+                            </a:extLst>
+                          </a:blip>
+                          <a:stretch>
+                            <a:fillRect/>
+                          </a:stretch>
+                        </pic:blipFill>
+                        <pic:spPr>
+                          <a:xfrm>
+                            <a:off x="0" y="0"/>
+                            <a:ext cx="612206" cy="612206"/>
+                          </a:xfrm>
+                          <a:prstGeom prst="rect">
+                            <a:avLst/>
+                          </a:prstGeom>
+                        </pic:spPr>
+                      </pic:pic>
+                    </a:graphicData>
+                  </a:graphic>
+                </wp:inline>
+              </w:drawing>
+            </w:r>
+          </w:p>
+        </w:tc>
+        <w:tc>
+          <w:tcPr>
+            <w:tcW w:w="5035" w:type="dxa"/>
+          </w:tcPr>
+          <w:p>
+            <w:pPr>
+              <w:tabs>
+                <w:tab w:val="left" w:pos="0"/>
+              </w:tabs>
+              <w:spacing w:line="360" w:lineRule="auto"/>
+              <w:jc w:val="center"/>
+              <w:rPr>
+                <w:rFonts w:ascii="Times New Roman" w:hAnsi="Times New Roman" w:cs="Times New Roman"/>
+                <w:color w:val="074F6A" w:themeColor="accent4" w:themeShade="80"/>
+                <w:sz w:val="44"/>
+                <w:szCs w:val="44"/>
+              </w:rPr>
+            </w:pPr>
+            <w:r>
+              <w:rPr>
+                <w:rFonts w:ascii="Times New Roman" w:hAnsi="Times New Roman" w:cs="Times New Roman"/>
+                <w:color w:val="074F6A" w:themeColor="accent4" w:themeShade="80"/>
+                <w:sz w:val="44"/>
+                <w:szCs w:val="44"/>
+              </w:rPr>
+              <w:t>Google meet</w:t>
+            </w:r>
+          </w:p>
+        </w:tc>
+      </w:tr>
+      <w:tr>
+        <w:trPr>
+          <w:trHeight w:val="1070"/>
+        </w:trPr>
+        <w:tc>
+          <w:tcPr>
+            <w:tcW w:w="4010" w:type="dxa"/>
+          </w:tcPr>
+          <w:p>
+            <w:pPr>
+              <w:tabs>
+                <w:tab w:val="left" w:pos="0"/>
+              </w:tabs>
+              <w:spacing w:line="360" w:lineRule="auto"/>
+              <w:jc w:val="center"/>
+              <w:rPr>
+                <w:rFonts w:ascii="Times New Roman" w:hAnsi="Times New Roman" w:cs="Times New Roman"/>
+                <w:noProof/>
+                <w:color w:val="074F6A" w:themeColor="accent4" w:themeShade="80"/>
+                <w:sz w:val="24"/>
+                <w:szCs w:val="24"/>
+              </w:rPr>
+            </w:pPr>
+            <w:r>
+              <w:rPr>
+                <w:rFonts w:ascii="Times New Roman" w:hAnsi="Times New Roman" w:cs="Times New Roman"/>
+                <w:noProof/>
+                <w:color w:val="074F6A" w:themeColor="accent4" w:themeShade="80"/>
+                <w:sz w:val="24"/>
+                <w:szCs w:val="24"/>
+              </w:rPr>
+              <w:drawing>
+                <wp:inline distT="0" distB="0" distL="0" distR="0" wp14:anchorId="71B828B3" wp14:editId="40FE5456">
+                  <wp:extent cx="495415" cy="495415"/>
+                  <wp:effectExtent l="0" t="0" r="0" b="0"/>
+                  <wp:docPr id="1294651767" name="Kép 2" descr="A képen fekete, sötétség látható&#10;&#10;Automatikusan generált leírás"/>
+                  <wp:cNvGraphicFramePr>
+                    <a:graphicFrameLocks xmlns:a="http://schemas.openxmlformats.org/drawingml/2006/main" noChangeAspect="1"/>
+                  </wp:cNvGraphicFramePr>
+                  <a:graphic xmlns:a="http://schemas.openxmlformats.org/drawingml/2006/main">
+                    <a:graphicData uri="http://schemas.openxmlformats.org/drawingml/2006/picture">
+                      <pic:pic xmlns:pic="http://schemas.openxmlformats.org/drawingml/2006/picture">
+                        <pic:nvPicPr>
+                          <pic:cNvPr id="1100021072" name="Kép 2" descr="A képen fekete, sötétség látható&#10;&#10;Automatikusan generált leírás"/>
+                          <pic:cNvPicPr/>
+                        </pic:nvPicPr>
+                        <pic:blipFill>
+                          <a:blip r:embed="rId30">
+                            <a:extLst>
+                              <a:ext uri="{28A0092B-C50C-407E-A947-70E740481C1C}">
+                                <a14:useLocalDpi xmlns:a14="http://schemas.microsoft.com/office/drawing/2010/main" val="0"/>
+                              </a:ext>
+                            </a:extLst>
+                          </a:blip>
+                          <a:stretch>
+                            <a:fillRect/>
+                          </a:stretch>
+                        </pic:blipFill>
+                        <pic:spPr>
+                          <a:xfrm>
+                            <a:off x="0" y="0"/>
+                            <a:ext cx="498034" cy="498034"/>
+                          </a:xfrm>
+                          <a:prstGeom prst="rect">
+                            <a:avLst/>
+                          </a:prstGeom>
+                        </pic:spPr>
+                      </pic:pic>
+                    </a:graphicData>
+                  </a:graphic>
+                </wp:inline>
+              </w:drawing>
+            </w:r>
+          </w:p>
+        </w:tc>
+        <w:tc>
+          <w:tcPr>
+            <w:tcW w:w="5035" w:type="dxa"/>
+          </w:tcPr>
+          <w:p>
+            <w:pPr>
+              <w:tabs>
+                <w:tab w:val="left" w:pos="0"/>
+              </w:tabs>
+              <w:spacing w:line="360" w:lineRule="auto"/>
+              <w:jc w:val="center"/>
+              <w:rPr>
+                <w:rFonts w:ascii="Times New Roman" w:hAnsi="Times New Roman" w:cs="Times New Roman"/>
+                <w:color w:val="074F6A" w:themeColor="accent4" w:themeShade="80"/>
+                <w:sz w:val="44"/>
+                <w:szCs w:val="44"/>
+              </w:rPr>
+            </w:pPr>
+            <w:r>
+              <w:rPr>
+                <w:rFonts w:ascii="Times New Roman" w:hAnsi="Times New Roman" w:cs="Times New Roman"/>
+                <w:color w:val="074F6A" w:themeColor="accent4" w:themeShade="80"/>
+                <w:sz w:val="44"/>
+                <w:szCs w:val="44"/>
+              </w:rPr>
+              <w:t>Zoom</w:t>
+            </w:r>
+          </w:p>
+        </w:tc>
+      </w:tr>
     </w:tbl>
     <w:p>
       <w:pPr>
@@ -4947,7 +5263,7 @@
                           <pic:cNvPicPr/>
                         </pic:nvPicPr>
                         <pic:blipFill>
-                          <a:blip r:embed="rId28" cstate="print">
+                          <a:blip r:embed="rId31" cstate="print">
                             <a:extLst>
                               <a:ext uri="{28A0092B-C50C-407E-A947-70E740481C1C}">
                                 <a14:useLocalDpi xmlns:a14="http://schemas.microsoft.com/office/drawing/2010/main" val="0"/>
@@ -5067,7 +5383,7 @@
                           <pic:cNvPicPr/>
                         </pic:nvPicPr>
                         <pic:blipFill>
-                          <a:blip r:embed="rId29" cstate="print">
+                          <a:blip r:embed="rId32" cstate="print">
                             <a:extLst>
                               <a:ext uri="{28A0092B-C50C-407E-A947-70E740481C1C}">
                                 <a14:useLocalDpi xmlns:a14="http://schemas.microsoft.com/office/drawing/2010/main" val="0"/>
@@ -5176,7 +5492,7 @@
                           <pic:cNvPicPr/>
                         </pic:nvPicPr>
                         <pic:blipFill>
-                          <a:blip r:embed="rId30" cstate="print">
+                          <a:blip r:embed="rId33" cstate="print">
                             <a:extLst>
                               <a:ext uri="{28A0092B-C50C-407E-A947-70E740481C1C}">
                                 <a14:useLocalDpi xmlns:a14="http://schemas.microsoft.com/office/drawing/2010/main" val="0"/>
@@ -5263,6 +5579,7 @@
               <w:rPr>
                 <w:noProof/>
               </w:rPr>
+              <w:lastRenderedPageBreak/>
               <w:drawing>
                 <wp:inline distT="0" distB="0" distL="0" distR="0" wp14:anchorId="4CAE2B76" wp14:editId="50C63425">
                   <wp:extent cx="1054415" cy="563440"/>
@@ -5281,7 +5598,7 @@
                           </pic:cNvPicPr>
                         </pic:nvPicPr>
                         <pic:blipFill>
-                          <a:blip r:embed="rId31">
+                          <a:blip r:embed="rId34">
                             <a:extLst>
                               <a:ext uri="{28A0092B-C50C-407E-A947-70E740481C1C}">
                                 <a14:useLocalDpi xmlns:a14="http://schemas.microsoft.com/office/drawing/2010/main" val="0"/>
@@ -5393,7 +5710,7 @@
                           <pic:cNvPicPr/>
                         </pic:nvPicPr>
                         <pic:blipFill>
-                          <a:blip r:embed="rId32"/>
+                          <a:blip r:embed="rId35"/>
                           <a:stretch>
                             <a:fillRect/>
                           </a:stretch>
@@ -5456,7 +5773,6 @@
           <w:tab w:val="left" w:pos="0"/>
         </w:tabs>
         <w:spacing w:line="360" w:lineRule="auto"/>
-        <w:jc w:val="center"/>
         <w:rPr>
           <w:rFonts w:ascii="Times New Roman" w:hAnsi="Times New Roman" w:cs="Times New Roman"/>
           <w:b/>
@@ -5473,7 +5789,6 @@
           <w:tab w:val="left" w:pos="0"/>
         </w:tabs>
         <w:spacing w:line="360" w:lineRule="auto"/>
-        <w:jc w:val="center"/>
         <w:rPr>
           <w:rFonts w:ascii="Times New Roman" w:hAnsi="Times New Roman" w:cs="Times New Roman"/>
           <w:b/>
@@ -5490,7 +5805,6 @@
           <w:tab w:val="left" w:pos="0"/>
         </w:tabs>
         <w:spacing w:line="360" w:lineRule="auto"/>
-        <w:jc w:val="center"/>
         <w:rPr>
           <w:rFonts w:ascii="Times New Roman" w:hAnsi="Times New Roman" w:cs="Times New Roman"/>
           <w:b/>
@@ -5526,7 +5840,6 @@
           <w:sz w:val="28"/>
           <w:szCs w:val="28"/>
         </w:rPr>
-        <w:lastRenderedPageBreak/>
         <w:t>Fejlesztéshez használt eszközök</w:t>
       </w:r>
     </w:p>
@@ -5785,7 +6098,7 @@
                     </pic:cNvPicPr>
                   </pic:nvPicPr>
                   <pic:blipFill>
-                    <a:blip r:embed="rId33">
+                    <a:blip r:embed="rId36">
                       <a:extLst>
                         <a:ext uri="{28A0092B-C50C-407E-A947-70E740481C1C}">
                           <a14:useLocalDpi xmlns:a14="http://schemas.microsoft.com/office/drawing/2010/main" val="0"/>
@@ -27744,7 +28057,7 @@
                           <pic:cNvPicPr/>
                         </pic:nvPicPr>
                         <pic:blipFill>
-                          <a:blip r:embed="rId34" cstate="print">
+                          <a:blip r:embed="rId37" cstate="print">
                             <a:extLst>
                               <a:ext uri="{28A0092B-C50C-407E-A947-70E740481C1C}">
                                 <a14:useLocalDpi xmlns:a14="http://schemas.microsoft.com/office/drawing/2010/main" val="0"/>
@@ -27887,7 +28200,7 @@
                           <pic:cNvPicPr/>
                         </pic:nvPicPr>
                         <pic:blipFill>
-                          <a:blip r:embed="rId35" cstate="print">
+                          <a:blip r:embed="rId38" cstate="print">
                             <a:extLst>
                               <a:ext uri="{28A0092B-C50C-407E-A947-70E740481C1C}">
                                 <a14:useLocalDpi xmlns:a14="http://schemas.microsoft.com/office/drawing/2010/main" val="0"/>
@@ -28120,7 +28433,7 @@
                     </pic:cNvPicPr>
                   </pic:nvPicPr>
                   <pic:blipFill>
-                    <a:blip r:embed="rId36" cstate="print">
+                    <a:blip r:embed="rId39" cstate="print">
                       <a:extLst>
                         <a:ext uri="{28A0092B-C50C-407E-A947-70E740481C1C}">
                           <a14:useLocalDpi xmlns:a14="http://schemas.microsoft.com/office/drawing/2010/main" val="0"/>
@@ -28433,7 +28746,7 @@
                     <pic:cNvPicPr/>
                   </pic:nvPicPr>
                   <pic:blipFill>
-                    <a:blip r:embed="rId37"/>
+                    <a:blip r:embed="rId40"/>
                     <a:stretch>
                       <a:fillRect/>
                     </a:stretch>
@@ -28878,7 +29191,7 @@
                     <pic:cNvPicPr/>
                   </pic:nvPicPr>
                   <pic:blipFill>
-                    <a:blip r:embed="rId38"/>
+                    <a:blip r:embed="rId41"/>
                     <a:stretch>
                       <a:fillRect/>
                     </a:stretch>
@@ -29861,8 +30174,8 @@
       </w:pPr>
     </w:p>
     <w:sectPr>
-      <w:headerReference w:type="default" r:id="rId39"/>
-      <w:footerReference w:type="default" r:id="rId40"/>
+      <w:headerReference w:type="default" r:id="rId42"/>
+      <w:footerReference w:type="default" r:id="rId43"/>
       <w:pgSz w:w="11906" w:h="16838"/>
       <w:pgMar w:top="1417" w:right="1417" w:bottom="1417" w:left="1417" w:header="708" w:footer="708" w:gutter="0"/>
       <w:cols w:space="708"/>
@@ -30525,14 +30838,14 @@
         <v:path o:extrusionok="f" gradientshapeok="t" o:connecttype="rect"/>
         <o:lock v:ext="edit" aspectratio="t"/>
       </v:shapetype>
-      <v:shape id="_x0000_i1192" type="#_x0000_t75" alt="A képen kör, Színesség, Grafika, Grafikus tervezés látható&#10;&#10;Automatikusan generált leírás" style="width:28.35pt;height:28.35pt;flip:x;visibility:visible;mso-wrap-style:square" o:bullet="t">
+      <v:shape id="_x0000_i1044" type="#_x0000_t75" alt="A képen kör, Színesség, Grafika, Grafikus tervezés látható&#10;&#10;Automatikusan generált leírás" style="width:28.35pt;height:28.35pt;flip:x;visibility:visible;mso-wrap-style:square" o:bullet="t">
         <v:imagedata r:id="rId1" o:title="A képen kör, Színesség, Grafika, Grafikus tervezés látható&#10;&#10;Automatikusan generált leírás"/>
       </v:shape>
     </w:pict>
   </w:numPicBullet>
   <w:numPicBullet w:numPicBulletId="1">
     <w:pict>
-      <v:shape id="_x0000_i1193" type="#_x0000_t75" alt="A képen kör, Színesség, gömb, bolygó látható&#10;&#10;Automatikusan generált leírás" style="width:96pt;height:96pt;visibility:visible;mso-wrap-style:square" o:bullet="t">
+      <v:shape id="_x0000_i1045" type="#_x0000_t75" alt="A képen kör, Színesség, gömb, bolygó látható&#10;&#10;Automatikusan generált leírás" style="width:96pt;height:96pt;visibility:visible;mso-wrap-style:square" o:bullet="t">
         <v:imagedata r:id="rId2" o:title="A képen kör, Színesség, gömb, bolygó látható&#10;&#10;Automatikusan generált leírás"/>
       </v:shape>
     </w:pict>
@@ -34812,6 +35125,7 @@
   <w:style w:type="character" w:default="1" w:styleId="Bekezdsalapbettpusa">
     <w:name w:val="Default Paragraph Font"/>
     <w:uiPriority w:val="1"/>
+    <w:semiHidden/>
     <w:unhideWhenUsed/>
   </w:style>
   <w:style w:type="table" w:default="1" w:styleId="Normltblzat">
@@ -35573,6 +35887,7 @@
     <w:rsid w:val="003A3001"/>
     <w:rsid w:val="00485F1C"/>
     <w:rsid w:val="00500FAF"/>
+    <w:rsid w:val="00546F1A"/>
     <w:rsid w:val="005A56EF"/>
     <w:rsid w:val="006510A1"/>
     <w:rsid w:val="00660D0E"/>
@@ -35585,6 +35900,7 @@
     <w:rsid w:val="00D15092"/>
     <w:rsid w:val="00D95D32"/>
     <w:rsid w:val="00DA206A"/>
+    <w:rsid w:val="00EB1104"/>
     <w:rsid w:val="00F6365D"/>
     <w:rsid w:val="00FA6A19"/>
   </w:rsids>

</xml_diff>